<commit_message>
stopped at 2:41:00 and docs file updates running
</commit_message>
<xml_diff>
--- a/Notes/6. React Router/1. React router basics.docx
+++ b/Notes/6. React Router/1. React router basics.docx
@@ -9071,17 +9071,7 @@
           <w:u w:val="single"/>
         </w:rPr>
         <w:lastRenderedPageBreak/>
-        <w:t xml:space="preserve">React </w:t>
-      </w:r>
-      <w:r>
-        <w:rPr>
-          <w:b/>
-          <w:bCs/>
-          <w:sz w:val="28"/>
-          <w:szCs w:val="28"/>
-          <w:u w:val="single"/>
-        </w:rPr>
-        <w:t xml:space="preserve">Router redirection suggestion from </w:t>
+        <w:t xml:space="preserve">React Router redirection suggestion from </w:t>
       </w:r>
       <w:proofErr w:type="spellStart"/>
       <w:r>
@@ -9159,6 +9149,709 @@
         </w:drawing>
       </w:r>
     </w:p>
+    <w:p>
+      <w:pPr>
+        <w:rPr>
+          <w:sz w:val="24"/>
+          <w:szCs w:val="24"/>
+        </w:rPr>
+      </w:pPr>
+    </w:p>
+    <w:p>
+      <w:pPr>
+        <w:pStyle w:val="ListParagraph"/>
+        <w:numPr>
+          <w:ilvl w:val="0"/>
+          <w:numId w:val="2"/>
+        </w:numPr>
+        <w:rPr>
+          <w:b/>
+          <w:bCs/>
+          <w:sz w:val="24"/>
+          <w:szCs w:val="24"/>
+        </w:rPr>
+      </w:pPr>
+      <w:r>
+        <w:rPr>
+          <w:b/>
+          <w:bCs/>
+          <w:sz w:val="24"/>
+          <w:szCs w:val="24"/>
+        </w:rPr>
+        <w:t>for redirect o re navigate</w:t>
+      </w:r>
+      <w:r>
+        <w:rPr>
+          <w:b/>
+          <w:bCs/>
+          <w:sz w:val="24"/>
+          <w:szCs w:val="24"/>
+        </w:rPr>
+        <w:t xml:space="preserve"> via function</w:t>
+      </w:r>
+      <w:r>
+        <w:rPr>
+          <w:b/>
+          <w:bCs/>
+          <w:sz w:val="24"/>
+          <w:szCs w:val="24"/>
+        </w:rPr>
+        <w:t>, use this,</w:t>
+      </w:r>
+    </w:p>
+    <w:p>
+      <w:pPr>
+        <w:shd w:val="clear" w:color="auto" w:fill="1E1E1E"/>
+        <w:spacing w:after="0" w:line="285" w:lineRule="atLeast"/>
+        <w:rPr>
+          <w:rFonts w:ascii="Consolas" w:eastAsia="Times New Roman" w:hAnsi="Consolas" w:cs="Times New Roman"/>
+          <w:color w:val="D4D4D4"/>
+          <w:kern w:val="0"/>
+          <w:sz w:val="21"/>
+          <w:szCs w:val="21"/>
+          <w14:ligatures w14:val="none"/>
+        </w:rPr>
+      </w:pPr>
+      <w:r>
+        <w:rPr>
+          <w:rFonts w:ascii="Consolas" w:eastAsia="Times New Roman" w:hAnsi="Consolas" w:cs="Times New Roman"/>
+          <w:color w:val="C586C0"/>
+          <w:kern w:val="0"/>
+          <w:sz w:val="21"/>
+          <w:szCs w:val="21"/>
+          <w14:ligatures w14:val="none"/>
+        </w:rPr>
+        <w:t>import</w:t>
+      </w:r>
+      <w:r>
+        <w:rPr>
+          <w:rFonts w:ascii="Consolas" w:eastAsia="Times New Roman" w:hAnsi="Consolas" w:cs="Times New Roman"/>
+          <w:color w:val="D4D4D4"/>
+          <w:kern w:val="0"/>
+          <w:sz w:val="21"/>
+          <w:szCs w:val="21"/>
+          <w14:ligatures w14:val="none"/>
+        </w:rPr>
+        <w:t xml:space="preserve"> { </w:t>
+      </w:r>
+      <w:proofErr w:type="spellStart"/>
+      <w:r>
+        <w:rPr>
+          <w:rFonts w:ascii="Consolas" w:eastAsia="Times New Roman" w:hAnsi="Consolas" w:cs="Times New Roman"/>
+          <w:color w:val="9CDCFE"/>
+          <w:kern w:val="0"/>
+          <w:sz w:val="21"/>
+          <w:szCs w:val="21"/>
+          <w14:ligatures w14:val="none"/>
+        </w:rPr>
+        <w:t>useNavigate</w:t>
+      </w:r>
+      <w:proofErr w:type="spellEnd"/>
+      <w:r>
+        <w:rPr>
+          <w:rFonts w:ascii="Consolas" w:eastAsia="Times New Roman" w:hAnsi="Consolas" w:cs="Times New Roman"/>
+          <w:color w:val="D4D4D4"/>
+          <w:kern w:val="0"/>
+          <w:sz w:val="21"/>
+          <w:szCs w:val="21"/>
+          <w14:ligatures w14:val="none"/>
+        </w:rPr>
+        <w:t xml:space="preserve"> } </w:t>
+      </w:r>
+      <w:r>
+        <w:rPr>
+          <w:rFonts w:ascii="Consolas" w:eastAsia="Times New Roman" w:hAnsi="Consolas" w:cs="Times New Roman"/>
+          <w:color w:val="C586C0"/>
+          <w:kern w:val="0"/>
+          <w:sz w:val="21"/>
+          <w:szCs w:val="21"/>
+          <w14:ligatures w14:val="none"/>
+        </w:rPr>
+        <w:t>from</w:t>
+      </w:r>
+      <w:r>
+        <w:rPr>
+          <w:rFonts w:ascii="Consolas" w:eastAsia="Times New Roman" w:hAnsi="Consolas" w:cs="Times New Roman"/>
+          <w:color w:val="D4D4D4"/>
+          <w:kern w:val="0"/>
+          <w:sz w:val="21"/>
+          <w:szCs w:val="21"/>
+          <w14:ligatures w14:val="none"/>
+        </w:rPr>
+        <w:t xml:space="preserve"> </w:t>
+      </w:r>
+      <w:r>
+        <w:rPr>
+          <w:rFonts w:ascii="Consolas" w:eastAsia="Times New Roman" w:hAnsi="Consolas" w:cs="Times New Roman"/>
+          <w:color w:val="CE9178"/>
+          <w:kern w:val="0"/>
+          <w:sz w:val="21"/>
+          <w:szCs w:val="21"/>
+          <w14:ligatures w14:val="none"/>
+        </w:rPr>
+        <w:t>"react-router-</w:t>
+      </w:r>
+      <w:proofErr w:type="spellStart"/>
+      <w:r>
+        <w:rPr>
+          <w:rFonts w:ascii="Consolas" w:eastAsia="Times New Roman" w:hAnsi="Consolas" w:cs="Times New Roman"/>
+          <w:color w:val="CE9178"/>
+          <w:kern w:val="0"/>
+          <w:sz w:val="21"/>
+          <w:szCs w:val="21"/>
+          <w14:ligatures w14:val="none"/>
+        </w:rPr>
+        <w:t>dom</w:t>
+      </w:r>
+      <w:proofErr w:type="spellEnd"/>
+      <w:r>
+        <w:rPr>
+          <w:rFonts w:ascii="Consolas" w:eastAsia="Times New Roman" w:hAnsi="Consolas" w:cs="Times New Roman"/>
+          <w:color w:val="CE9178"/>
+          <w:kern w:val="0"/>
+          <w:sz w:val="21"/>
+          <w:szCs w:val="21"/>
+          <w14:ligatures w14:val="none"/>
+        </w:rPr>
+        <w:t>"</w:t>
+      </w:r>
+      <w:r>
+        <w:rPr>
+          <w:rFonts w:ascii="Consolas" w:eastAsia="Times New Roman" w:hAnsi="Consolas" w:cs="Times New Roman"/>
+          <w:color w:val="D4D4D4"/>
+          <w:kern w:val="0"/>
+          <w:sz w:val="21"/>
+          <w:szCs w:val="21"/>
+          <w14:ligatures w14:val="none"/>
+        </w:rPr>
+        <w:t>;</w:t>
+      </w:r>
+    </w:p>
+    <w:p>
+      <w:pPr>
+        <w:rPr>
+          <w:sz w:val="24"/>
+          <w:szCs w:val="24"/>
+        </w:rPr>
+      </w:pPr>
+    </w:p>
+    <w:p>
+      <w:pPr>
+        <w:rPr>
+          <w:sz w:val="24"/>
+          <w:szCs w:val="24"/>
+        </w:rPr>
+      </w:pPr>
+      <w:r>
+        <w:rPr>
+          <w:sz w:val="24"/>
+          <w:szCs w:val="24"/>
+        </w:rPr>
+        <w:t>Then,</w:t>
+      </w:r>
+    </w:p>
+    <w:p>
+      <w:pPr>
+        <w:shd w:val="clear" w:color="auto" w:fill="1E1E1E"/>
+        <w:spacing w:after="0" w:line="285" w:lineRule="atLeast"/>
+        <w:rPr>
+          <w:rFonts w:ascii="Consolas" w:eastAsia="Times New Roman" w:hAnsi="Consolas" w:cs="Times New Roman"/>
+          <w:color w:val="D4D4D4"/>
+          <w:kern w:val="0"/>
+          <w:sz w:val="21"/>
+          <w:szCs w:val="21"/>
+          <w14:ligatures w14:val="none"/>
+        </w:rPr>
+      </w:pPr>
+      <w:r>
+        <w:rPr>
+          <w:rFonts w:ascii="Consolas" w:eastAsia="Times New Roman" w:hAnsi="Consolas" w:cs="Times New Roman"/>
+          <w:color w:val="D4D4D4"/>
+          <w:kern w:val="0"/>
+          <w:sz w:val="21"/>
+          <w:szCs w:val="21"/>
+          <w14:ligatures w14:val="none"/>
+        </w:rPr>
+        <w:t xml:space="preserve">  </w:t>
+      </w:r>
+      <w:r>
+        <w:rPr>
+          <w:rFonts w:ascii="Consolas" w:eastAsia="Times New Roman" w:hAnsi="Consolas" w:cs="Times New Roman"/>
+          <w:color w:val="569CD6"/>
+          <w:kern w:val="0"/>
+          <w:sz w:val="21"/>
+          <w:szCs w:val="21"/>
+          <w14:ligatures w14:val="none"/>
+        </w:rPr>
+        <w:t>const</w:t>
+      </w:r>
+      <w:r>
+        <w:rPr>
+          <w:rFonts w:ascii="Consolas" w:eastAsia="Times New Roman" w:hAnsi="Consolas" w:cs="Times New Roman"/>
+          <w:color w:val="D4D4D4"/>
+          <w:kern w:val="0"/>
+          <w:sz w:val="21"/>
+          <w:szCs w:val="21"/>
+          <w14:ligatures w14:val="none"/>
+        </w:rPr>
+        <w:t xml:space="preserve"> </w:t>
+      </w:r>
+      <w:r>
+        <w:rPr>
+          <w:rFonts w:ascii="Consolas" w:eastAsia="Times New Roman" w:hAnsi="Consolas" w:cs="Times New Roman"/>
+          <w:color w:val="DCDCAA"/>
+          <w:kern w:val="0"/>
+          <w:sz w:val="21"/>
+          <w:szCs w:val="21"/>
+          <w14:ligatures w14:val="none"/>
+        </w:rPr>
+        <w:t>navigate</w:t>
+      </w:r>
+      <w:r>
+        <w:rPr>
+          <w:rFonts w:ascii="Consolas" w:eastAsia="Times New Roman" w:hAnsi="Consolas" w:cs="Times New Roman"/>
+          <w:color w:val="D4D4D4"/>
+          <w:kern w:val="0"/>
+          <w:sz w:val="21"/>
+          <w:szCs w:val="21"/>
+          <w14:ligatures w14:val="none"/>
+        </w:rPr>
+        <w:t xml:space="preserve"> = </w:t>
+      </w:r>
+      <w:proofErr w:type="spellStart"/>
+      <w:r>
+        <w:rPr>
+          <w:rFonts w:ascii="Consolas" w:eastAsia="Times New Roman" w:hAnsi="Consolas" w:cs="Times New Roman"/>
+          <w:color w:val="DCDCAA"/>
+          <w:kern w:val="0"/>
+          <w:sz w:val="21"/>
+          <w:szCs w:val="21"/>
+          <w14:ligatures w14:val="none"/>
+        </w:rPr>
+        <w:t>useNavigate</w:t>
+      </w:r>
+      <w:proofErr w:type="spellEnd"/>
+      <w:r>
+        <w:rPr>
+          <w:rFonts w:ascii="Consolas" w:eastAsia="Times New Roman" w:hAnsi="Consolas" w:cs="Times New Roman"/>
+          <w:color w:val="D4D4D4"/>
+          <w:kern w:val="0"/>
+          <w:sz w:val="21"/>
+          <w:szCs w:val="21"/>
+          <w14:ligatures w14:val="none"/>
+        </w:rPr>
+        <w:t>();</w:t>
+      </w:r>
+    </w:p>
+    <w:p>
+      <w:pPr>
+        <w:rPr>
+          <w:sz w:val="24"/>
+          <w:szCs w:val="24"/>
+        </w:rPr>
+      </w:pPr>
+    </w:p>
+    <w:p>
+      <w:pPr>
+        <w:rPr>
+          <w:sz w:val="24"/>
+          <w:szCs w:val="24"/>
+        </w:rPr>
+      </w:pPr>
+      <w:r>
+        <w:rPr>
+          <w:sz w:val="24"/>
+          <w:szCs w:val="24"/>
+        </w:rPr>
+        <w:t xml:space="preserve">using functions, kono page e redirect korar jonno function er </w:t>
+      </w:r>
+      <w:proofErr w:type="spellStart"/>
+      <w:r>
+        <w:rPr>
+          <w:sz w:val="24"/>
+          <w:szCs w:val="24"/>
+        </w:rPr>
+        <w:t>vitor</w:t>
+      </w:r>
+      <w:proofErr w:type="spellEnd"/>
+      <w:r>
+        <w:rPr>
+          <w:sz w:val="24"/>
+          <w:szCs w:val="24"/>
+        </w:rPr>
+        <w:t xml:space="preserve"> </w:t>
+      </w:r>
+      <w:proofErr w:type="spellStart"/>
+      <w:r>
+        <w:rPr>
+          <w:sz w:val="24"/>
+          <w:szCs w:val="24"/>
+        </w:rPr>
+        <w:t>jevabe</w:t>
+      </w:r>
+      <w:proofErr w:type="spellEnd"/>
+      <w:r>
+        <w:rPr>
+          <w:sz w:val="24"/>
+          <w:szCs w:val="24"/>
+        </w:rPr>
+        <w:t xml:space="preserve"> </w:t>
+      </w:r>
+      <w:proofErr w:type="spellStart"/>
+      <w:r>
+        <w:rPr>
+          <w:sz w:val="24"/>
+          <w:szCs w:val="24"/>
+        </w:rPr>
+        <w:t>likhte</w:t>
+      </w:r>
+      <w:proofErr w:type="spellEnd"/>
+      <w:r>
+        <w:rPr>
+          <w:sz w:val="24"/>
+          <w:szCs w:val="24"/>
+        </w:rPr>
+        <w:t xml:space="preserve"> hoy,</w:t>
+      </w:r>
+    </w:p>
+    <w:p>
+      <w:pPr>
+        <w:shd w:val="clear" w:color="auto" w:fill="1E1E1E"/>
+        <w:spacing w:after="0" w:line="285" w:lineRule="atLeast"/>
+        <w:rPr>
+          <w:rFonts w:ascii="Consolas" w:eastAsia="Times New Roman" w:hAnsi="Consolas" w:cs="Times New Roman"/>
+          <w:color w:val="D4D4D4"/>
+          <w:kern w:val="0"/>
+          <w:sz w:val="21"/>
+          <w:szCs w:val="21"/>
+          <w14:ligatures w14:val="none"/>
+        </w:rPr>
+      </w:pPr>
+    </w:p>
+    <w:p>
+      <w:pPr>
+        <w:shd w:val="clear" w:color="auto" w:fill="1E1E1E"/>
+        <w:spacing w:after="0" w:line="285" w:lineRule="atLeast"/>
+        <w:rPr>
+          <w:rFonts w:ascii="Consolas" w:eastAsia="Times New Roman" w:hAnsi="Consolas" w:cs="Times New Roman"/>
+          <w:color w:val="D4D4D4"/>
+          <w:kern w:val="0"/>
+          <w:sz w:val="21"/>
+          <w:szCs w:val="21"/>
+          <w14:ligatures w14:val="none"/>
+        </w:rPr>
+      </w:pPr>
+      <w:r>
+        <w:rPr>
+          <w:rFonts w:ascii="Consolas" w:eastAsia="Times New Roman" w:hAnsi="Consolas" w:cs="Times New Roman"/>
+          <w:color w:val="D4D4D4"/>
+          <w:kern w:val="0"/>
+          <w:sz w:val="21"/>
+          <w:szCs w:val="21"/>
+          <w14:ligatures w14:val="none"/>
+        </w:rPr>
+        <w:t xml:space="preserve">  </w:t>
+      </w:r>
+      <w:r>
+        <w:rPr>
+          <w:rFonts w:ascii="Consolas" w:eastAsia="Times New Roman" w:hAnsi="Consolas" w:cs="Times New Roman"/>
+          <w:color w:val="569CD6"/>
+          <w:kern w:val="0"/>
+          <w:sz w:val="21"/>
+          <w:szCs w:val="21"/>
+          <w14:ligatures w14:val="none"/>
+        </w:rPr>
+        <w:t>const</w:t>
+      </w:r>
+      <w:r>
+        <w:rPr>
+          <w:rFonts w:ascii="Consolas" w:eastAsia="Times New Roman" w:hAnsi="Consolas" w:cs="Times New Roman"/>
+          <w:color w:val="D4D4D4"/>
+          <w:kern w:val="0"/>
+          <w:sz w:val="21"/>
+          <w:szCs w:val="21"/>
+          <w14:ligatures w14:val="none"/>
+        </w:rPr>
+        <w:t xml:space="preserve"> </w:t>
+      </w:r>
+      <w:proofErr w:type="spellStart"/>
+      <w:r>
+        <w:rPr>
+          <w:rFonts w:ascii="Consolas" w:eastAsia="Times New Roman" w:hAnsi="Consolas" w:cs="Times New Roman"/>
+          <w:color w:val="DCDCAA"/>
+          <w:kern w:val="0"/>
+          <w:sz w:val="21"/>
+          <w:szCs w:val="21"/>
+          <w14:ligatures w14:val="none"/>
+        </w:rPr>
+        <w:t>submitForm</w:t>
+      </w:r>
+      <w:proofErr w:type="spellEnd"/>
+      <w:r>
+        <w:rPr>
+          <w:rFonts w:ascii="Consolas" w:eastAsia="Times New Roman" w:hAnsi="Consolas" w:cs="Times New Roman"/>
+          <w:color w:val="D4D4D4"/>
+          <w:kern w:val="0"/>
+          <w:sz w:val="21"/>
+          <w:szCs w:val="21"/>
+          <w14:ligatures w14:val="none"/>
+        </w:rPr>
+        <w:t xml:space="preserve"> = (</w:t>
+      </w:r>
+      <w:r>
+        <w:rPr>
+          <w:rFonts w:ascii="Consolas" w:eastAsia="Times New Roman" w:hAnsi="Consolas" w:cs="Times New Roman"/>
+          <w:color w:val="9CDCFE"/>
+          <w:kern w:val="0"/>
+          <w:sz w:val="21"/>
+          <w:szCs w:val="21"/>
+          <w14:ligatures w14:val="none"/>
+        </w:rPr>
+        <w:t>e</w:t>
+      </w:r>
+      <w:r>
+        <w:rPr>
+          <w:rFonts w:ascii="Consolas" w:eastAsia="Times New Roman" w:hAnsi="Consolas" w:cs="Times New Roman"/>
+          <w:color w:val="D4D4D4"/>
+          <w:kern w:val="0"/>
+          <w:sz w:val="21"/>
+          <w:szCs w:val="21"/>
+          <w14:ligatures w14:val="none"/>
+        </w:rPr>
+        <w:t xml:space="preserve">) </w:t>
+      </w:r>
+      <w:r>
+        <w:rPr>
+          <w:rFonts w:ascii="Consolas" w:eastAsia="Times New Roman" w:hAnsi="Consolas" w:cs="Times New Roman"/>
+          <w:color w:val="569CD6"/>
+          <w:kern w:val="0"/>
+          <w:sz w:val="21"/>
+          <w:szCs w:val="21"/>
+          <w14:ligatures w14:val="none"/>
+        </w:rPr>
+        <w:t>=&gt;</w:t>
+      </w:r>
+      <w:r>
+        <w:rPr>
+          <w:rFonts w:ascii="Consolas" w:eastAsia="Times New Roman" w:hAnsi="Consolas" w:cs="Times New Roman"/>
+          <w:color w:val="D4D4D4"/>
+          <w:kern w:val="0"/>
+          <w:sz w:val="21"/>
+          <w:szCs w:val="21"/>
+          <w14:ligatures w14:val="none"/>
+        </w:rPr>
+        <w:t xml:space="preserve"> {</w:t>
+      </w:r>
+    </w:p>
+    <w:p>
+      <w:pPr>
+        <w:shd w:val="clear" w:color="auto" w:fill="1E1E1E"/>
+        <w:spacing w:after="0" w:line="285" w:lineRule="atLeast"/>
+        <w:rPr>
+          <w:rFonts w:ascii="Consolas" w:eastAsia="Times New Roman" w:hAnsi="Consolas" w:cs="Times New Roman"/>
+          <w:color w:val="D4D4D4"/>
+          <w:kern w:val="0"/>
+          <w:sz w:val="21"/>
+          <w:szCs w:val="21"/>
+          <w14:ligatures w14:val="none"/>
+        </w:rPr>
+      </w:pPr>
+      <w:r>
+        <w:rPr>
+          <w:rFonts w:ascii="Consolas" w:eastAsia="Times New Roman" w:hAnsi="Consolas" w:cs="Times New Roman"/>
+          <w:color w:val="D4D4D4"/>
+          <w:kern w:val="0"/>
+          <w:sz w:val="21"/>
+          <w:szCs w:val="21"/>
+          <w14:ligatures w14:val="none"/>
+        </w:rPr>
+        <w:t xml:space="preserve">    </w:t>
+      </w:r>
+      <w:proofErr w:type="spellStart"/>
+      <w:r>
+        <w:rPr>
+          <w:rFonts w:ascii="Consolas" w:eastAsia="Times New Roman" w:hAnsi="Consolas" w:cs="Times New Roman"/>
+          <w:color w:val="9CDCFE"/>
+          <w:kern w:val="0"/>
+          <w:sz w:val="21"/>
+          <w:szCs w:val="21"/>
+          <w14:ligatures w14:val="none"/>
+        </w:rPr>
+        <w:t>e</w:t>
+      </w:r>
+      <w:r>
+        <w:rPr>
+          <w:rFonts w:ascii="Consolas" w:eastAsia="Times New Roman" w:hAnsi="Consolas" w:cs="Times New Roman"/>
+          <w:color w:val="D4D4D4"/>
+          <w:kern w:val="0"/>
+          <w:sz w:val="21"/>
+          <w:szCs w:val="21"/>
+          <w14:ligatures w14:val="none"/>
+        </w:rPr>
+        <w:t>.</w:t>
+      </w:r>
+      <w:r>
+        <w:rPr>
+          <w:rFonts w:ascii="Consolas" w:eastAsia="Times New Roman" w:hAnsi="Consolas" w:cs="Times New Roman"/>
+          <w:color w:val="DCDCAA"/>
+          <w:kern w:val="0"/>
+          <w:sz w:val="21"/>
+          <w:szCs w:val="21"/>
+          <w14:ligatures w14:val="none"/>
+        </w:rPr>
+        <w:t>preventDefault</w:t>
+      </w:r>
+      <w:proofErr w:type="spellEnd"/>
+      <w:r>
+        <w:rPr>
+          <w:rFonts w:ascii="Consolas" w:eastAsia="Times New Roman" w:hAnsi="Consolas" w:cs="Times New Roman"/>
+          <w:color w:val="D4D4D4"/>
+          <w:kern w:val="0"/>
+          <w:sz w:val="21"/>
+          <w:szCs w:val="21"/>
+          <w14:ligatures w14:val="none"/>
+        </w:rPr>
+        <w:t>();</w:t>
+      </w:r>
+    </w:p>
+    <w:p>
+      <w:pPr>
+        <w:shd w:val="clear" w:color="auto" w:fill="1E1E1E"/>
+        <w:spacing w:after="0" w:line="285" w:lineRule="atLeast"/>
+        <w:rPr>
+          <w:rFonts w:ascii="Consolas" w:eastAsia="Times New Roman" w:hAnsi="Consolas" w:cs="Times New Roman"/>
+          <w:color w:val="D4D4D4"/>
+          <w:kern w:val="0"/>
+          <w:sz w:val="21"/>
+          <w:szCs w:val="21"/>
+          <w14:ligatures w14:val="none"/>
+        </w:rPr>
+      </w:pPr>
+      <w:r>
+        <w:rPr>
+          <w:rFonts w:ascii="Consolas" w:eastAsia="Times New Roman" w:hAnsi="Consolas" w:cs="Times New Roman"/>
+          <w:color w:val="D4D4D4"/>
+          <w:kern w:val="0"/>
+          <w:sz w:val="21"/>
+          <w:szCs w:val="21"/>
+          <w14:ligatures w14:val="none"/>
+        </w:rPr>
+        <w:t xml:space="preserve">    </w:t>
+      </w:r>
+      <w:r>
+        <w:rPr>
+          <w:rFonts w:ascii="Consolas" w:eastAsia="Times New Roman" w:hAnsi="Consolas" w:cs="Times New Roman"/>
+          <w:color w:val="C586C0"/>
+          <w:kern w:val="0"/>
+          <w:sz w:val="21"/>
+          <w:szCs w:val="21"/>
+          <w14:ligatures w14:val="none"/>
+        </w:rPr>
+        <w:t>return</w:t>
+      </w:r>
+      <w:r>
+        <w:rPr>
+          <w:rFonts w:ascii="Consolas" w:eastAsia="Times New Roman" w:hAnsi="Consolas" w:cs="Times New Roman"/>
+          <w:color w:val="D4D4D4"/>
+          <w:kern w:val="0"/>
+          <w:sz w:val="21"/>
+          <w:szCs w:val="21"/>
+          <w14:ligatures w14:val="none"/>
+        </w:rPr>
+        <w:t xml:space="preserve"> </w:t>
+      </w:r>
+      <w:r>
+        <w:rPr>
+          <w:rFonts w:ascii="Consolas" w:eastAsia="Times New Roman" w:hAnsi="Consolas" w:cs="Times New Roman"/>
+          <w:color w:val="DCDCAA"/>
+          <w:kern w:val="0"/>
+          <w:sz w:val="21"/>
+          <w:szCs w:val="21"/>
+          <w14:ligatures w14:val="none"/>
+        </w:rPr>
+        <w:t>navigate</w:t>
+      </w:r>
+      <w:r>
+        <w:rPr>
+          <w:rFonts w:ascii="Consolas" w:eastAsia="Times New Roman" w:hAnsi="Consolas" w:cs="Times New Roman"/>
+          <w:color w:val="D4D4D4"/>
+          <w:kern w:val="0"/>
+          <w:sz w:val="21"/>
+          <w:szCs w:val="21"/>
+          <w14:ligatures w14:val="none"/>
+        </w:rPr>
+        <w:t>(</w:t>
+      </w:r>
+      <w:r>
+        <w:rPr>
+          <w:rFonts w:ascii="Consolas" w:eastAsia="Times New Roman" w:hAnsi="Consolas" w:cs="Times New Roman"/>
+          <w:color w:val="CE9178"/>
+          <w:kern w:val="0"/>
+          <w:sz w:val="21"/>
+          <w:szCs w:val="21"/>
+          <w14:ligatures w14:val="none"/>
+        </w:rPr>
+        <w:t>"/jobs"</w:t>
+      </w:r>
+      <w:r>
+        <w:rPr>
+          <w:rFonts w:ascii="Consolas" w:eastAsia="Times New Roman" w:hAnsi="Consolas" w:cs="Times New Roman"/>
+          <w:color w:val="D4D4D4"/>
+          <w:kern w:val="0"/>
+          <w:sz w:val="21"/>
+          <w:szCs w:val="21"/>
+          <w14:ligatures w14:val="none"/>
+        </w:rPr>
+        <w:t>);</w:t>
+      </w:r>
+    </w:p>
+    <w:p>
+      <w:pPr>
+        <w:shd w:val="clear" w:color="auto" w:fill="1E1E1E"/>
+        <w:spacing w:after="0" w:line="285" w:lineRule="atLeast"/>
+        <w:rPr>
+          <w:rFonts w:ascii="Consolas" w:eastAsia="Times New Roman" w:hAnsi="Consolas" w:cs="Times New Roman"/>
+          <w:color w:val="D4D4D4"/>
+          <w:kern w:val="0"/>
+          <w:sz w:val="21"/>
+          <w:szCs w:val="21"/>
+          <w14:ligatures w14:val="none"/>
+        </w:rPr>
+      </w:pPr>
+      <w:r>
+        <w:rPr>
+          <w:rFonts w:ascii="Consolas" w:eastAsia="Times New Roman" w:hAnsi="Consolas" w:cs="Times New Roman"/>
+          <w:color w:val="D4D4D4"/>
+          <w:kern w:val="0"/>
+          <w:sz w:val="21"/>
+          <w:szCs w:val="21"/>
+          <w14:ligatures w14:val="none"/>
+        </w:rPr>
+        <w:t>  };</w:t>
+      </w:r>
+    </w:p>
+    <w:p>
+      <w:pPr>
+        <w:shd w:val="clear" w:color="auto" w:fill="1E1E1E"/>
+        <w:spacing w:after="0" w:line="285" w:lineRule="atLeast"/>
+        <w:rPr>
+          <w:rFonts w:ascii="Consolas" w:eastAsia="Times New Roman" w:hAnsi="Consolas" w:cs="Times New Roman"/>
+          <w:color w:val="D4D4D4"/>
+          <w:kern w:val="0"/>
+          <w:sz w:val="21"/>
+          <w:szCs w:val="21"/>
+          <w14:ligatures w14:val="none"/>
+        </w:rPr>
+      </w:pPr>
+    </w:p>
+    <w:p>
+      <w:pPr>
+        <w:rPr>
+          <w:sz w:val="24"/>
+          <w:szCs w:val="24"/>
+        </w:rPr>
+      </w:pPr>
+    </w:p>
     <w:sectPr>
       <w:pgSz w:w="12240" w:h="15840"/>
       <w:pgMar w:top="1440" w:right="1440" w:bottom="1440" w:left="1440" w:header="720" w:footer="720" w:gutter="0"/>
@@ -9224,7 +9917,7 @@
   <w:abstractNum w:abstractNumId="0" w15:restartNumberingAfterBreak="0">
     <w:nsid w:val="18BD45C2"/>
     <w:multiLevelType w:val="hybridMultilevel"/>
-    <w:tmpl w:val="B71053FC"/>
+    <w:tmpl w:val="24704444"/>
     <w:lvl w:ilvl="0" w:tplc="0409000F">
       <w:start w:val="1"/>
       <w:numFmt w:val="decimal"/>

</xml_diff>